<commit_message>
Updated Creating a Schedule and Booking a ticket. Finalized the code on booking tickets
</commit_message>
<xml_diff>
--- a/Documentation/UseCases/BookTicketUseCase.docx
+++ b/Documentation/UseCases/BookTicketUseCase.docx
@@ -4,7 +4,7 @@
   <w:body>
     <w:tbl>
       <w:tblPr>
-        <w:tblStyle w:val="Zwykatabela1"/>
+        <w:tblStyle w:val="PlainTable1"/>
         <w:tblW w:w="0" w:type="auto"/>
         <w:tblLook w:val="04A0" w:firstRow="1" w:lastRow="0" w:firstColumn="1" w:lastColumn="0" w:noHBand="0" w:noVBand="1"/>
       </w:tblPr>
@@ -93,14 +93,12 @@
                 <w:lang w:val="en-US"/>
               </w:rPr>
             </w:pPr>
-            <w:proofErr w:type="spellStart"/>
             <w:r>
               <w:rPr>
                 <w:lang w:val="en-US"/>
               </w:rPr>
               <w:t>Zinema</w:t>
             </w:r>
-            <w:proofErr w:type="spellEnd"/>
           </w:p>
         </w:tc>
       </w:tr>
@@ -296,7 +294,7 @@
           </w:tcPr>
           <w:p>
             <w:pPr>
-              <w:pStyle w:val="Akapitzlist"/>
+              <w:pStyle w:val="ListParagraph"/>
               <w:numPr>
                 <w:ilvl w:val="0"/>
                 <w:numId w:val="1"/>
@@ -310,18 +308,18 @@
               <w:rPr>
                 <w:lang w:val="en-US"/>
               </w:rPr>
-              <w:t xml:space="preserve">The system </w:t>
-            </w:r>
-            <w:r>
-              <w:rPr>
-                <w:lang w:val="en-US"/>
-              </w:rPr>
-              <w:t>displays the schedule</w:t>
-            </w:r>
-          </w:p>
-          <w:p>
-            <w:pPr>
-              <w:pStyle w:val="Akapitzlist"/>
+              <w:t>The user decides to book a ticket</w:t>
+            </w:r>
+            <w:r>
+              <w:rPr>
+                <w:lang w:val="en-US"/>
+              </w:rPr>
+              <w:t>.</w:t>
+            </w:r>
+          </w:p>
+          <w:p>
+            <w:pPr>
+              <w:pStyle w:val="ListParagraph"/>
               <w:numPr>
                 <w:ilvl w:val="0"/>
                 <w:numId w:val="1"/>
@@ -335,12 +333,24 @@
               <w:rPr>
                 <w:lang w:val="en-US"/>
               </w:rPr>
-              <w:t>User picks a certain day</w:t>
-            </w:r>
-          </w:p>
-          <w:p>
-            <w:pPr>
-              <w:pStyle w:val="Akapitzlist"/>
+              <w:t xml:space="preserve">The system </w:t>
+            </w:r>
+            <w:r>
+              <w:rPr>
+                <w:lang w:val="en-US"/>
+              </w:rPr>
+              <w:t>displays the schedule</w:t>
+            </w:r>
+            <w:r>
+              <w:rPr>
+                <w:lang w:val="en-US"/>
+              </w:rPr>
+              <w:t>.</w:t>
+            </w:r>
+          </w:p>
+          <w:p>
+            <w:pPr>
+              <w:pStyle w:val="ListParagraph"/>
               <w:numPr>
                 <w:ilvl w:val="0"/>
                 <w:numId w:val="1"/>
@@ -356,10 +366,16 @@
               </w:rPr>
               <w:t>User picks a certain movie</w:t>
             </w:r>
-          </w:p>
-          <w:p>
-            <w:pPr>
-              <w:pStyle w:val="Akapitzlist"/>
+            <w:r>
+              <w:rPr>
+                <w:lang w:val="en-US"/>
+              </w:rPr>
+              <w:t>.</w:t>
+            </w:r>
+          </w:p>
+          <w:p>
+            <w:pPr>
+              <w:pStyle w:val="ListParagraph"/>
               <w:numPr>
                 <w:ilvl w:val="0"/>
                 <w:numId w:val="1"/>
@@ -373,12 +389,12 @@
               <w:rPr>
                 <w:lang w:val="en-US"/>
               </w:rPr>
-              <w:t>User selects wanted seats</w:t>
-            </w:r>
-          </w:p>
-          <w:p>
-            <w:pPr>
-              <w:pStyle w:val="Akapitzlist"/>
+              <w:t>User presses the button with the text “Choose”</w:t>
+            </w:r>
+          </w:p>
+          <w:p>
+            <w:pPr>
+              <w:pStyle w:val="ListParagraph"/>
               <w:numPr>
                 <w:ilvl w:val="0"/>
                 <w:numId w:val="1"/>
@@ -392,12 +408,24 @@
               <w:rPr>
                 <w:lang w:val="en-US"/>
               </w:rPr>
-              <w:t>User enters email</w:t>
-            </w:r>
-          </w:p>
-          <w:p>
-            <w:pPr>
-              <w:pStyle w:val="Akapitzlist"/>
+              <w:t>User introduces the number of the</w:t>
+            </w:r>
+            <w:r>
+              <w:rPr>
+                <w:lang w:val="en-US"/>
+              </w:rPr>
+              <w:t xml:space="preserve"> wanted seat</w:t>
+            </w:r>
+            <w:r>
+              <w:rPr>
+                <w:lang w:val="en-US"/>
+              </w:rPr>
+              <w:t>.</w:t>
+            </w:r>
+          </w:p>
+          <w:p>
+            <w:pPr>
+              <w:pStyle w:val="ListParagraph"/>
               <w:numPr>
                 <w:ilvl w:val="0"/>
                 <w:numId w:val="1"/>
@@ -411,7 +439,120 @@
               <w:rPr>
                 <w:lang w:val="en-US"/>
               </w:rPr>
-              <w:t>The ticket is displayed</w:t>
+              <w:t>The user presses the button with the text “Book”</w:t>
+            </w:r>
+            <w:r>
+              <w:rPr>
+                <w:lang w:val="en-US"/>
+              </w:rPr>
+              <w:t>.</w:t>
+            </w:r>
+          </w:p>
+          <w:p>
+            <w:pPr>
+              <w:pStyle w:val="ListParagraph"/>
+              <w:numPr>
+                <w:ilvl w:val="0"/>
+                <w:numId w:val="1"/>
+              </w:numPr>
+              <w:cnfStyle w:val="000000000000" w:firstRow="0" w:lastRow="0" w:firstColumn="0" w:lastColumn="0" w:oddVBand="0" w:evenVBand="0" w:oddHBand="0" w:evenHBand="0" w:firstRowFirstColumn="0" w:firstRowLastColumn="0" w:lastRowFirstColumn="0" w:lastRowLastColumn="0"/>
+              <w:rPr>
+                <w:lang w:val="en-US"/>
+              </w:rPr>
+            </w:pPr>
+            <w:r>
+              <w:rPr>
+                <w:lang w:val="en-US"/>
+              </w:rPr>
+              <w:t>The system books the seat.</w:t>
+            </w:r>
+          </w:p>
+          <w:p>
+            <w:pPr>
+              <w:pStyle w:val="ListParagraph"/>
+              <w:numPr>
+                <w:ilvl w:val="0"/>
+                <w:numId w:val="1"/>
+              </w:numPr>
+              <w:cnfStyle w:val="000000000000" w:firstRow="0" w:lastRow="0" w:firstColumn="0" w:lastColumn="0" w:oddVBand="0" w:evenVBand="0" w:oddHBand="0" w:evenHBand="0" w:firstRowFirstColumn="0" w:firstRowLastColumn="0" w:lastRowFirstColumn="0" w:lastRowLastColumn="0"/>
+              <w:rPr>
+                <w:lang w:val="en-US"/>
+              </w:rPr>
+            </w:pPr>
+            <w:r>
+              <w:rPr>
+                <w:lang w:val="en-US"/>
+              </w:rPr>
+              <w:t>The system asks the user for his/her email and telephone number</w:t>
+            </w:r>
+            <w:r>
+              <w:rPr>
+                <w:lang w:val="en-US"/>
+              </w:rPr>
+              <w:t>.</w:t>
+            </w:r>
+          </w:p>
+          <w:p>
+            <w:pPr>
+              <w:pStyle w:val="ListParagraph"/>
+              <w:numPr>
+                <w:ilvl w:val="0"/>
+                <w:numId w:val="1"/>
+              </w:numPr>
+              <w:cnfStyle w:val="000000000000" w:firstRow="0" w:lastRow="0" w:firstColumn="0" w:lastColumn="0" w:oddVBand="0" w:evenVBand="0" w:oddHBand="0" w:evenHBand="0" w:firstRowFirstColumn="0" w:firstRowLastColumn="0" w:lastRowFirstColumn="0" w:lastRowLastColumn="0"/>
+              <w:rPr>
+                <w:lang w:val="en-US"/>
+              </w:rPr>
+            </w:pPr>
+            <w:r>
+              <w:rPr>
+                <w:lang w:val="en-US"/>
+              </w:rPr>
+              <w:t>User introduces the email.</w:t>
+            </w:r>
+          </w:p>
+          <w:p>
+            <w:pPr>
+              <w:pStyle w:val="ListParagraph"/>
+              <w:numPr>
+                <w:ilvl w:val="0"/>
+                <w:numId w:val="1"/>
+              </w:numPr>
+              <w:cnfStyle w:val="000000000000" w:firstRow="0" w:lastRow="0" w:firstColumn="0" w:lastColumn="0" w:oddVBand="0" w:evenVBand="0" w:oddHBand="0" w:evenHBand="0" w:firstRowFirstColumn="0" w:firstRowLastColumn="0" w:lastRowFirstColumn="0" w:lastRowLastColumn="0"/>
+              <w:rPr>
+                <w:lang w:val="en-US"/>
+              </w:rPr>
+            </w:pPr>
+            <w:r>
+              <w:rPr>
+                <w:lang w:val="en-US"/>
+              </w:rPr>
+              <w:t>User introduces telephone number.</w:t>
+            </w:r>
+          </w:p>
+          <w:p>
+            <w:pPr>
+              <w:pStyle w:val="ListParagraph"/>
+              <w:numPr>
+                <w:ilvl w:val="0"/>
+                <w:numId w:val="1"/>
+              </w:numPr>
+              <w:cnfStyle w:val="000000000000" w:firstRow="0" w:lastRow="0" w:firstColumn="0" w:lastColumn="0" w:oddVBand="0" w:evenVBand="0" w:oddHBand="0" w:evenHBand="0" w:firstRowFirstColumn="0" w:firstRowLastColumn="0" w:lastRowFirstColumn="0" w:lastRowLastColumn="0"/>
+              <w:rPr>
+                <w:lang w:val="en-US"/>
+              </w:rPr>
+            </w:pPr>
+            <w:r>
+              <w:rPr>
+                <w:lang w:val="en-US"/>
+              </w:rPr>
+              <w:t>The user submits</w:t>
+            </w:r>
+            <w:r>
+              <w:rPr>
+                <w:lang w:val="en-US"/>
+              </w:rPr>
+              <w:t>.</w:t>
             </w:r>
           </w:p>
         </w:tc>
@@ -429,8 +570,6 @@
             <w:r>
               <w:t>Extensions:</w:t>
             </w:r>
-            <w:bookmarkStart w:id="0" w:name="_GoBack"/>
-            <w:bookmarkEnd w:id="0"/>
           </w:p>
         </w:tc>
         <w:tc>
@@ -448,7 +587,25 @@
               <w:rPr>
                 <w:lang w:val="en-US"/>
               </w:rPr>
-              <w:t>1a There is no s</w:t>
+              <w:t>2</w:t>
+            </w:r>
+            <w:r>
+              <w:rPr>
+                <w:lang w:val="en-US"/>
+              </w:rPr>
+              <w:t>a</w:t>
+            </w:r>
+            <w:r>
+              <w:rPr>
+                <w:lang w:val="en-US"/>
+              </w:rPr>
+              <w:t>.</w:t>
+            </w:r>
+            <w:r>
+              <w:rPr>
+                <w:lang w:val="en-US"/>
+              </w:rPr>
+              <w:t xml:space="preserve"> There is no s</w:t>
             </w:r>
             <w:r>
               <w:rPr>
@@ -459,7 +616,7 @@
           </w:p>
           <w:p>
             <w:pPr>
-              <w:pStyle w:val="Akapitzlist"/>
+              <w:pStyle w:val="ListParagraph"/>
               <w:numPr>
                 <w:ilvl w:val="0"/>
                 <w:numId w:val="2"/>
@@ -473,7 +630,19 @@
               <w:rPr>
                 <w:lang w:val="en-US"/>
               </w:rPr>
-              <w:t>System displays the message “No schedule available yet”</w:t>
+              <w:t>System displays the message “No schedule</w:t>
+            </w:r>
+            <w:r>
+              <w:rPr>
+                <w:lang w:val="en-US"/>
+              </w:rPr>
+              <w:t xml:space="preserve"> is</w:t>
+            </w:r>
+            <w:r>
+              <w:rPr>
+                <w:lang w:val="en-US"/>
+              </w:rPr>
+              <w:t xml:space="preserve"> available yet”</w:t>
             </w:r>
           </w:p>
           <w:p>
@@ -487,45 +656,36 @@
               <w:rPr>
                 <w:lang w:val="en-US"/>
               </w:rPr>
-              <w:t>3a No movies are scheduled for that day</w:t>
-            </w:r>
-          </w:p>
-          <w:p>
-            <w:pPr>
-              <w:pStyle w:val="Akapitzlist"/>
-              <w:numPr>
-                <w:ilvl w:val="0"/>
-                <w:numId w:val="3"/>
-              </w:numPr>
-              <w:cnfStyle w:val="000000100000" w:firstRow="0" w:lastRow="0" w:firstColumn="0" w:lastColumn="0" w:oddVBand="0" w:evenVBand="0" w:oddHBand="1" w:evenHBand="0" w:firstRowFirstColumn="0" w:firstRowLastColumn="0" w:lastRowFirstColumn="0" w:lastRowLastColumn="0"/>
-              <w:rPr>
-                <w:lang w:val="en-US"/>
-              </w:rPr>
-            </w:pPr>
-            <w:r>
-              <w:rPr>
-                <w:lang w:val="en-US"/>
-              </w:rPr>
-              <w:t>System displays the message “No movies scheduled for that day”</w:t>
-            </w:r>
-          </w:p>
-          <w:p>
-            <w:pPr>
-              <w:cnfStyle w:val="000000100000" w:firstRow="0" w:lastRow="0" w:firstColumn="0" w:lastColumn="0" w:oddVBand="0" w:evenVBand="0" w:oddHBand="1" w:evenHBand="0" w:firstRowFirstColumn="0" w:firstRowLastColumn="0" w:lastRowFirstColumn="0" w:lastRowLastColumn="0"/>
-              <w:rPr>
-                <w:lang w:val="en-US"/>
-              </w:rPr>
-            </w:pPr>
-            <w:r>
-              <w:rPr>
-                <w:lang w:val="en-US"/>
-              </w:rPr>
-              <w:t>4a Selected seats are not available</w:t>
-            </w:r>
-          </w:p>
-          <w:p>
-            <w:pPr>
-              <w:pStyle w:val="Akapitzlist"/>
+              <w:t>6</w:t>
+            </w:r>
+            <w:r>
+              <w:rPr>
+                <w:lang w:val="en-US"/>
+              </w:rPr>
+              <w:t>a</w:t>
+            </w:r>
+            <w:r>
+              <w:rPr>
+                <w:lang w:val="en-US"/>
+              </w:rPr>
+              <w:t>.</w:t>
+            </w:r>
+            <w:r>
+              <w:rPr>
+                <w:lang w:val="en-US"/>
+              </w:rPr>
+              <w:t xml:space="preserve"> </w:t>
+            </w:r>
+            <w:r>
+              <w:rPr>
+                <w:lang w:val="en-US"/>
+              </w:rPr>
+              <w:t>Inputs the number of an already booked seat</w:t>
+            </w:r>
+          </w:p>
+          <w:p>
+            <w:pPr>
+              <w:pStyle w:val="ListParagraph"/>
               <w:numPr>
                 <w:ilvl w:val="0"/>
                 <w:numId w:val="4"/>
@@ -539,7 +699,19 @@
               <w:rPr>
                 <w:lang w:val="en-US"/>
               </w:rPr>
-              <w:t>System displays the message “These seats are already taken. Pick different ones”</w:t>
+              <w:t>System displays the message “</w:t>
+            </w:r>
+            <w:r>
+              <w:rPr>
+                <w:lang w:val="en-US"/>
+              </w:rPr>
+              <w:t>You tried to book an already booked seat</w:t>
+            </w:r>
+            <w:r>
+              <w:rPr>
+                <w:lang w:val="en-US"/>
+              </w:rPr>
+              <w:t>”</w:t>
             </w:r>
           </w:p>
           <w:p>
@@ -553,12 +725,170 @@
               <w:rPr>
                 <w:lang w:val="en-US"/>
               </w:rPr>
-              <w:t>5a Entered email doesn’t have the required format</w:t>
-            </w:r>
-          </w:p>
-          <w:p>
-            <w:pPr>
-              <w:pStyle w:val="Akapitzlist"/>
+              <w:t>6</w:t>
+            </w:r>
+            <w:r>
+              <w:rPr>
+                <w:lang w:val="en-US"/>
+              </w:rPr>
+              <w:t>b</w:t>
+            </w:r>
+            <w:r>
+              <w:rPr>
+                <w:lang w:val="en-US"/>
+              </w:rPr>
+              <w:t>.</w:t>
+            </w:r>
+            <w:r>
+              <w:rPr>
+                <w:lang w:val="en-US"/>
+              </w:rPr>
+              <w:t xml:space="preserve"> </w:t>
+            </w:r>
+            <w:r>
+              <w:rPr>
+                <w:lang w:val="en-US"/>
+              </w:rPr>
+              <w:t>The</w:t>
+            </w:r>
+            <w:r>
+              <w:rPr>
+                <w:lang w:val="en-US"/>
+              </w:rPr>
+              <w:t xml:space="preserve"> user hasn’t inputted anything</w:t>
+            </w:r>
+          </w:p>
+          <w:p>
+            <w:pPr>
+              <w:pStyle w:val="ListParagraph"/>
+              <w:numPr>
+                <w:ilvl w:val="0"/>
+                <w:numId w:val="6"/>
+              </w:numPr>
+              <w:cnfStyle w:val="000000100000" w:firstRow="0" w:lastRow="0" w:firstColumn="0" w:lastColumn="0" w:oddVBand="0" w:evenVBand="0" w:oddHBand="1" w:evenHBand="0" w:firstRowFirstColumn="0" w:firstRowLastColumn="0" w:lastRowFirstColumn="0" w:lastRowLastColumn="0"/>
+              <w:rPr>
+                <w:lang w:val="en-US"/>
+              </w:rPr>
+            </w:pPr>
+            <w:r>
+              <w:rPr>
+                <w:lang w:val="en-US"/>
+              </w:rPr>
+              <w:t>System displays the message “</w:t>
+            </w:r>
+            <w:r>
+              <w:rPr>
+                <w:lang w:val="en-US"/>
+              </w:rPr>
+              <w:t>Please enter a number</w:t>
+            </w:r>
+            <w:r>
+              <w:rPr>
+                <w:lang w:val="en-US"/>
+              </w:rPr>
+              <w:t>”</w:t>
+            </w:r>
+          </w:p>
+          <w:p>
+            <w:pPr>
+              <w:cnfStyle w:val="000000100000" w:firstRow="0" w:lastRow="0" w:firstColumn="0" w:lastColumn="0" w:oddVBand="0" w:evenVBand="0" w:oddHBand="1" w:evenHBand="0" w:firstRowFirstColumn="0" w:firstRowLastColumn="0" w:lastRowFirstColumn="0" w:lastRowLastColumn="0"/>
+              <w:rPr>
+                <w:lang w:val="en-US"/>
+              </w:rPr>
+            </w:pPr>
+            <w:r>
+              <w:rPr>
+                <w:lang w:val="en-US"/>
+              </w:rPr>
+              <w:t>6</w:t>
+            </w:r>
+            <w:r>
+              <w:rPr>
+                <w:lang w:val="en-US"/>
+              </w:rPr>
+              <w:t>c</w:t>
+            </w:r>
+            <w:r>
+              <w:rPr>
+                <w:lang w:val="en-US"/>
+              </w:rPr>
+              <w:t>. The</w:t>
+            </w:r>
+            <w:r>
+              <w:rPr>
+                <w:lang w:val="en-US"/>
+              </w:rPr>
+              <w:t xml:space="preserve"> user has inputted a number outside of the specified range</w:t>
+            </w:r>
+          </w:p>
+          <w:p>
+            <w:pPr>
+              <w:pStyle w:val="ListParagraph"/>
+              <w:numPr>
+                <w:ilvl w:val="0"/>
+                <w:numId w:val="9"/>
+              </w:numPr>
+              <w:cnfStyle w:val="000000100000" w:firstRow="0" w:lastRow="0" w:firstColumn="0" w:lastColumn="0" w:oddVBand="0" w:evenVBand="0" w:oddHBand="1" w:evenHBand="0" w:firstRowFirstColumn="0" w:firstRowLastColumn="0" w:lastRowFirstColumn="0" w:lastRowLastColumn="0"/>
+              <w:rPr>
+                <w:lang w:val="en-US"/>
+              </w:rPr>
+            </w:pPr>
+            <w:r>
+              <w:rPr>
+                <w:lang w:val="en-US"/>
+              </w:rPr>
+              <w:t>System displays the message “</w:t>
+            </w:r>
+            <w:r>
+              <w:rPr>
+                <w:lang w:val="en-US"/>
+              </w:rPr>
+              <w:t>Please select a value than is no more than the number of the last seat</w:t>
+            </w:r>
+            <w:bookmarkStart w:id="0" w:name="_GoBack"/>
+            <w:bookmarkEnd w:id="0"/>
+            <w:r>
+              <w:rPr>
+                <w:lang w:val="en-US"/>
+              </w:rPr>
+              <w:t>”</w:t>
+            </w:r>
+          </w:p>
+          <w:p>
+            <w:pPr>
+              <w:cnfStyle w:val="000000100000" w:firstRow="0" w:lastRow="0" w:firstColumn="0" w:lastColumn="0" w:oddVBand="0" w:evenVBand="0" w:oddHBand="1" w:evenHBand="0" w:firstRowFirstColumn="0" w:firstRowLastColumn="0" w:lastRowFirstColumn="0" w:lastRowLastColumn="0"/>
+              <w:rPr>
+                <w:lang w:val="en-US"/>
+              </w:rPr>
+            </w:pPr>
+            <w:r>
+              <w:rPr>
+                <w:lang w:val="en-US"/>
+              </w:rPr>
+              <w:t>9</w:t>
+            </w:r>
+            <w:r>
+              <w:rPr>
+                <w:lang w:val="en-US"/>
+              </w:rPr>
+              <w:t>a</w:t>
+            </w:r>
+            <w:r>
+              <w:rPr>
+                <w:lang w:val="en-US"/>
+              </w:rPr>
+              <w:t>.</w:t>
+            </w:r>
+            <w:r>
+              <w:rPr>
+                <w:lang w:val="en-US"/>
+              </w:rPr>
+              <w:t xml:space="preserve"> Entered email doesn’t have the required format</w:t>
+            </w:r>
+          </w:p>
+          <w:p>
+            <w:pPr>
+              <w:pStyle w:val="ListParagraph"/>
               <w:numPr>
                 <w:ilvl w:val="0"/>
                 <w:numId w:val="5"/>
@@ -572,7 +902,70 @@
               <w:rPr>
                 <w:lang w:val="en-US"/>
               </w:rPr>
-              <w:t>System displays the message “Your email doesn’t have the required format. Please correct it”</w:t>
+              <w:t>System displays the message “</w:t>
+            </w:r>
+            <w:r>
+              <w:rPr>
+                <w:lang w:val="en-US"/>
+              </w:rPr>
+              <w:t>Please enter an email ad</w:t>
+            </w:r>
+            <w:r>
+              <w:rPr>
+                <w:lang w:val="en-US"/>
+              </w:rPr>
+              <w:t>d</w:t>
+            </w:r>
+            <w:r>
+              <w:rPr>
+                <w:lang w:val="en-US"/>
+              </w:rPr>
+              <w:t>ress</w:t>
+            </w:r>
+            <w:r>
+              <w:rPr>
+                <w:lang w:val="en-US"/>
+              </w:rPr>
+              <w:t>”</w:t>
+            </w:r>
+          </w:p>
+          <w:p>
+            <w:pPr>
+              <w:cnfStyle w:val="000000100000" w:firstRow="0" w:lastRow="0" w:firstColumn="0" w:lastColumn="0" w:oddVBand="0" w:evenVBand="0" w:oddHBand="1" w:evenHBand="0" w:firstRowFirstColumn="0" w:firstRowLastColumn="0" w:lastRowFirstColumn="0" w:lastRowLastColumn="0"/>
+              <w:rPr>
+                <w:lang w:val="en-US"/>
+              </w:rPr>
+            </w:pPr>
+            <w:r>
+              <w:rPr>
+                <w:lang w:val="en-US"/>
+              </w:rPr>
+              <w:t>10</w:t>
+            </w:r>
+            <w:r>
+              <w:rPr>
+                <w:lang w:val="en-US"/>
+              </w:rPr>
+              <w:t>a. Entered telephone number doesn’t have the required format</w:t>
+            </w:r>
+          </w:p>
+          <w:p>
+            <w:pPr>
+              <w:pStyle w:val="ListParagraph"/>
+              <w:numPr>
+                <w:ilvl w:val="0"/>
+                <w:numId w:val="8"/>
+              </w:numPr>
+              <w:cnfStyle w:val="000000100000" w:firstRow="0" w:lastRow="0" w:firstColumn="0" w:lastColumn="0" w:oddVBand="0" w:evenVBand="0" w:oddHBand="1" w:evenHBand="0" w:firstRowFirstColumn="0" w:firstRowLastColumn="0" w:lastRowFirstColumn="0" w:lastRowLastColumn="0"/>
+              <w:rPr>
+                <w:lang w:val="en-US"/>
+              </w:rPr>
+            </w:pPr>
+            <w:r>
+              <w:rPr>
+                <w:lang w:val="en-US"/>
+              </w:rPr>
+              <w:t>System displays the message “Please match the requested format”</w:t>
             </w:r>
           </w:p>
         </w:tc>
@@ -608,12 +1001,6 @@
                 <w:lang w:val="en-US"/>
               </w:rPr>
             </w:pPr>
-            <w:r>
-              <w:rPr>
-                <w:lang w:val="en-US"/>
-              </w:rPr>
-              <w:t xml:space="preserve">Decide whether to remove or not step 5 </w:t>
-            </w:r>
           </w:p>
         </w:tc>
       </w:tr>
@@ -816,6 +1203,184 @@
     </w:lvl>
   </w:abstractNum>
   <w:abstractNum w:abstractNumId="2" w15:restartNumberingAfterBreak="0">
+    <w:nsid w:val="47C042D0"/>
+    <w:multiLevelType w:val="hybridMultilevel"/>
+    <w:tmpl w:val="9A227708"/>
+    <w:lvl w:ilvl="0" w:tplc="07D4C90E">
+      <w:start w:val="1"/>
+      <w:numFmt w:val="decimal"/>
+      <w:lvlText w:val="%1."/>
+      <w:lvlJc w:val="left"/>
+      <w:pPr>
+        <w:ind w:left="1068" w:hanging="360"/>
+      </w:pPr>
+      <w:rPr>
+        <w:rFonts w:hint="default"/>
+      </w:rPr>
+    </w:lvl>
+    <w:lvl w:ilvl="1" w:tplc="04150019" w:tentative="1">
+      <w:start w:val="1"/>
+      <w:numFmt w:val="lowerLetter"/>
+      <w:lvlText w:val="%2."/>
+      <w:lvlJc w:val="left"/>
+      <w:pPr>
+        <w:ind w:left="1788" w:hanging="360"/>
+      </w:pPr>
+    </w:lvl>
+    <w:lvl w:ilvl="2" w:tplc="0415001B" w:tentative="1">
+      <w:start w:val="1"/>
+      <w:numFmt w:val="lowerRoman"/>
+      <w:lvlText w:val="%3."/>
+      <w:lvlJc w:val="right"/>
+      <w:pPr>
+        <w:ind w:left="2508" w:hanging="180"/>
+      </w:pPr>
+    </w:lvl>
+    <w:lvl w:ilvl="3" w:tplc="0415000F" w:tentative="1">
+      <w:start w:val="1"/>
+      <w:numFmt w:val="decimal"/>
+      <w:lvlText w:val="%4."/>
+      <w:lvlJc w:val="left"/>
+      <w:pPr>
+        <w:ind w:left="3228" w:hanging="360"/>
+      </w:pPr>
+    </w:lvl>
+    <w:lvl w:ilvl="4" w:tplc="04150019" w:tentative="1">
+      <w:start w:val="1"/>
+      <w:numFmt w:val="lowerLetter"/>
+      <w:lvlText w:val="%5."/>
+      <w:lvlJc w:val="left"/>
+      <w:pPr>
+        <w:ind w:left="3948" w:hanging="360"/>
+      </w:pPr>
+    </w:lvl>
+    <w:lvl w:ilvl="5" w:tplc="0415001B" w:tentative="1">
+      <w:start w:val="1"/>
+      <w:numFmt w:val="lowerRoman"/>
+      <w:lvlText w:val="%6."/>
+      <w:lvlJc w:val="right"/>
+      <w:pPr>
+        <w:ind w:left="4668" w:hanging="180"/>
+      </w:pPr>
+    </w:lvl>
+    <w:lvl w:ilvl="6" w:tplc="0415000F" w:tentative="1">
+      <w:start w:val="1"/>
+      <w:numFmt w:val="decimal"/>
+      <w:lvlText w:val="%7."/>
+      <w:lvlJc w:val="left"/>
+      <w:pPr>
+        <w:ind w:left="5388" w:hanging="360"/>
+      </w:pPr>
+    </w:lvl>
+    <w:lvl w:ilvl="7" w:tplc="04150019" w:tentative="1">
+      <w:start w:val="1"/>
+      <w:numFmt w:val="lowerLetter"/>
+      <w:lvlText w:val="%8."/>
+      <w:lvlJc w:val="left"/>
+      <w:pPr>
+        <w:ind w:left="6108" w:hanging="360"/>
+      </w:pPr>
+    </w:lvl>
+    <w:lvl w:ilvl="8" w:tplc="0415001B" w:tentative="1">
+      <w:start w:val="1"/>
+      <w:numFmt w:val="lowerRoman"/>
+      <w:lvlText w:val="%9."/>
+      <w:lvlJc w:val="right"/>
+      <w:pPr>
+        <w:ind w:left="6828" w:hanging="180"/>
+      </w:pPr>
+    </w:lvl>
+  </w:abstractNum>
+  <w:abstractNum w:abstractNumId="3" w15:restartNumberingAfterBreak="0">
+    <w:nsid w:val="616A6A5D"/>
+    <w:multiLevelType w:val="hybridMultilevel"/>
+    <w:tmpl w:val="9A227708"/>
+    <w:lvl w:ilvl="0" w:tplc="07D4C90E">
+      <w:start w:val="1"/>
+      <w:numFmt w:val="decimal"/>
+      <w:lvlText w:val="%1."/>
+      <w:lvlJc w:val="left"/>
+      <w:pPr>
+        <w:ind w:left="1068" w:hanging="360"/>
+      </w:pPr>
+      <w:rPr>
+        <w:rFonts w:hint="default"/>
+      </w:rPr>
+    </w:lvl>
+    <w:lvl w:ilvl="1" w:tplc="04150019" w:tentative="1">
+      <w:start w:val="1"/>
+      <w:numFmt w:val="lowerLetter"/>
+      <w:lvlText w:val="%2."/>
+      <w:lvlJc w:val="left"/>
+      <w:pPr>
+        <w:ind w:left="1788" w:hanging="360"/>
+      </w:pPr>
+    </w:lvl>
+    <w:lvl w:ilvl="2" w:tplc="0415001B" w:tentative="1">
+      <w:start w:val="1"/>
+      <w:numFmt w:val="lowerRoman"/>
+      <w:lvlText w:val="%3."/>
+      <w:lvlJc w:val="right"/>
+      <w:pPr>
+        <w:ind w:left="2508" w:hanging="180"/>
+      </w:pPr>
+    </w:lvl>
+    <w:lvl w:ilvl="3" w:tplc="0415000F" w:tentative="1">
+      <w:start w:val="1"/>
+      <w:numFmt w:val="decimal"/>
+      <w:lvlText w:val="%4."/>
+      <w:lvlJc w:val="left"/>
+      <w:pPr>
+        <w:ind w:left="3228" w:hanging="360"/>
+      </w:pPr>
+    </w:lvl>
+    <w:lvl w:ilvl="4" w:tplc="04150019" w:tentative="1">
+      <w:start w:val="1"/>
+      <w:numFmt w:val="lowerLetter"/>
+      <w:lvlText w:val="%5."/>
+      <w:lvlJc w:val="left"/>
+      <w:pPr>
+        <w:ind w:left="3948" w:hanging="360"/>
+      </w:pPr>
+    </w:lvl>
+    <w:lvl w:ilvl="5" w:tplc="0415001B" w:tentative="1">
+      <w:start w:val="1"/>
+      <w:numFmt w:val="lowerRoman"/>
+      <w:lvlText w:val="%6."/>
+      <w:lvlJc w:val="right"/>
+      <w:pPr>
+        <w:ind w:left="4668" w:hanging="180"/>
+      </w:pPr>
+    </w:lvl>
+    <w:lvl w:ilvl="6" w:tplc="0415000F" w:tentative="1">
+      <w:start w:val="1"/>
+      <w:numFmt w:val="decimal"/>
+      <w:lvlText w:val="%7."/>
+      <w:lvlJc w:val="left"/>
+      <w:pPr>
+        <w:ind w:left="5388" w:hanging="360"/>
+      </w:pPr>
+    </w:lvl>
+    <w:lvl w:ilvl="7" w:tplc="04150019" w:tentative="1">
+      <w:start w:val="1"/>
+      <w:numFmt w:val="lowerLetter"/>
+      <w:lvlText w:val="%8."/>
+      <w:lvlJc w:val="left"/>
+      <w:pPr>
+        <w:ind w:left="6108" w:hanging="360"/>
+      </w:pPr>
+    </w:lvl>
+    <w:lvl w:ilvl="8" w:tplc="0415001B" w:tentative="1">
+      <w:start w:val="1"/>
+      <w:numFmt w:val="lowerRoman"/>
+      <w:lvlText w:val="%9."/>
+      <w:lvlJc w:val="right"/>
+      <w:pPr>
+        <w:ind w:left="6828" w:hanging="180"/>
+      </w:pPr>
+    </w:lvl>
+  </w:abstractNum>
+  <w:abstractNum w:abstractNumId="4" w15:restartNumberingAfterBreak="0">
     <w:nsid w:val="6AEA6CBC"/>
     <w:multiLevelType w:val="hybridMultilevel"/>
     <w:tmpl w:val="89E48AB6"/>
@@ -904,7 +1469,96 @@
       </w:pPr>
     </w:lvl>
   </w:abstractNum>
-  <w:abstractNum w:abstractNumId="3" w15:restartNumberingAfterBreak="0">
+  <w:abstractNum w:abstractNumId="5" w15:restartNumberingAfterBreak="0">
+    <w:nsid w:val="6D0813A1"/>
+    <w:multiLevelType w:val="hybridMultilevel"/>
+    <w:tmpl w:val="89E48AB6"/>
+    <w:lvl w:ilvl="0" w:tplc="7814075A">
+      <w:start w:val="1"/>
+      <w:numFmt w:val="decimal"/>
+      <w:lvlText w:val="%1."/>
+      <w:lvlJc w:val="left"/>
+      <w:pPr>
+        <w:ind w:left="1068" w:hanging="360"/>
+      </w:pPr>
+      <w:rPr>
+        <w:rFonts w:hint="default"/>
+      </w:rPr>
+    </w:lvl>
+    <w:lvl w:ilvl="1" w:tplc="04150019" w:tentative="1">
+      <w:start w:val="1"/>
+      <w:numFmt w:val="lowerLetter"/>
+      <w:lvlText w:val="%2."/>
+      <w:lvlJc w:val="left"/>
+      <w:pPr>
+        <w:ind w:left="1788" w:hanging="360"/>
+      </w:pPr>
+    </w:lvl>
+    <w:lvl w:ilvl="2" w:tplc="0415001B" w:tentative="1">
+      <w:start w:val="1"/>
+      <w:numFmt w:val="lowerRoman"/>
+      <w:lvlText w:val="%3."/>
+      <w:lvlJc w:val="right"/>
+      <w:pPr>
+        <w:ind w:left="2508" w:hanging="180"/>
+      </w:pPr>
+    </w:lvl>
+    <w:lvl w:ilvl="3" w:tplc="0415000F" w:tentative="1">
+      <w:start w:val="1"/>
+      <w:numFmt w:val="decimal"/>
+      <w:lvlText w:val="%4."/>
+      <w:lvlJc w:val="left"/>
+      <w:pPr>
+        <w:ind w:left="3228" w:hanging="360"/>
+      </w:pPr>
+    </w:lvl>
+    <w:lvl w:ilvl="4" w:tplc="04150019" w:tentative="1">
+      <w:start w:val="1"/>
+      <w:numFmt w:val="lowerLetter"/>
+      <w:lvlText w:val="%5."/>
+      <w:lvlJc w:val="left"/>
+      <w:pPr>
+        <w:ind w:left="3948" w:hanging="360"/>
+      </w:pPr>
+    </w:lvl>
+    <w:lvl w:ilvl="5" w:tplc="0415001B" w:tentative="1">
+      <w:start w:val="1"/>
+      <w:numFmt w:val="lowerRoman"/>
+      <w:lvlText w:val="%6."/>
+      <w:lvlJc w:val="right"/>
+      <w:pPr>
+        <w:ind w:left="4668" w:hanging="180"/>
+      </w:pPr>
+    </w:lvl>
+    <w:lvl w:ilvl="6" w:tplc="0415000F" w:tentative="1">
+      <w:start w:val="1"/>
+      <w:numFmt w:val="decimal"/>
+      <w:lvlText w:val="%7."/>
+      <w:lvlJc w:val="left"/>
+      <w:pPr>
+        <w:ind w:left="5388" w:hanging="360"/>
+      </w:pPr>
+    </w:lvl>
+    <w:lvl w:ilvl="7" w:tplc="04150019" w:tentative="1">
+      <w:start w:val="1"/>
+      <w:numFmt w:val="lowerLetter"/>
+      <w:lvlText w:val="%8."/>
+      <w:lvlJc w:val="left"/>
+      <w:pPr>
+        <w:ind w:left="6108" w:hanging="360"/>
+      </w:pPr>
+    </w:lvl>
+    <w:lvl w:ilvl="8" w:tplc="0415001B" w:tentative="1">
+      <w:start w:val="1"/>
+      <w:numFmt w:val="lowerRoman"/>
+      <w:lvlText w:val="%9."/>
+      <w:lvlJc w:val="right"/>
+      <w:pPr>
+        <w:ind w:left="6828" w:hanging="180"/>
+      </w:pPr>
+    </w:lvl>
+  </w:abstractNum>
+  <w:abstractNum w:abstractNumId="6" w15:restartNumberingAfterBreak="0">
     <w:nsid w:val="6DEE1BC2"/>
     <w:multiLevelType w:val="hybridMultilevel"/>
     <w:tmpl w:val="045CB7DC"/>
@@ -993,7 +1647,96 @@
       </w:pPr>
     </w:lvl>
   </w:abstractNum>
-  <w:abstractNum w:abstractNumId="4" w15:restartNumberingAfterBreak="0">
+  <w:abstractNum w:abstractNumId="7" w15:restartNumberingAfterBreak="0">
+    <w:nsid w:val="76875E47"/>
+    <w:multiLevelType w:val="hybridMultilevel"/>
+    <w:tmpl w:val="89E48AB6"/>
+    <w:lvl w:ilvl="0" w:tplc="7814075A">
+      <w:start w:val="1"/>
+      <w:numFmt w:val="decimal"/>
+      <w:lvlText w:val="%1."/>
+      <w:lvlJc w:val="left"/>
+      <w:pPr>
+        <w:ind w:left="1068" w:hanging="360"/>
+      </w:pPr>
+      <w:rPr>
+        <w:rFonts w:hint="default"/>
+      </w:rPr>
+    </w:lvl>
+    <w:lvl w:ilvl="1" w:tplc="04150019" w:tentative="1">
+      <w:start w:val="1"/>
+      <w:numFmt w:val="lowerLetter"/>
+      <w:lvlText w:val="%2."/>
+      <w:lvlJc w:val="left"/>
+      <w:pPr>
+        <w:ind w:left="1788" w:hanging="360"/>
+      </w:pPr>
+    </w:lvl>
+    <w:lvl w:ilvl="2" w:tplc="0415001B" w:tentative="1">
+      <w:start w:val="1"/>
+      <w:numFmt w:val="lowerRoman"/>
+      <w:lvlText w:val="%3."/>
+      <w:lvlJc w:val="right"/>
+      <w:pPr>
+        <w:ind w:left="2508" w:hanging="180"/>
+      </w:pPr>
+    </w:lvl>
+    <w:lvl w:ilvl="3" w:tplc="0415000F" w:tentative="1">
+      <w:start w:val="1"/>
+      <w:numFmt w:val="decimal"/>
+      <w:lvlText w:val="%4."/>
+      <w:lvlJc w:val="left"/>
+      <w:pPr>
+        <w:ind w:left="3228" w:hanging="360"/>
+      </w:pPr>
+    </w:lvl>
+    <w:lvl w:ilvl="4" w:tplc="04150019" w:tentative="1">
+      <w:start w:val="1"/>
+      <w:numFmt w:val="lowerLetter"/>
+      <w:lvlText w:val="%5."/>
+      <w:lvlJc w:val="left"/>
+      <w:pPr>
+        <w:ind w:left="3948" w:hanging="360"/>
+      </w:pPr>
+    </w:lvl>
+    <w:lvl w:ilvl="5" w:tplc="0415001B" w:tentative="1">
+      <w:start w:val="1"/>
+      <w:numFmt w:val="lowerRoman"/>
+      <w:lvlText w:val="%6."/>
+      <w:lvlJc w:val="right"/>
+      <w:pPr>
+        <w:ind w:left="4668" w:hanging="180"/>
+      </w:pPr>
+    </w:lvl>
+    <w:lvl w:ilvl="6" w:tplc="0415000F" w:tentative="1">
+      <w:start w:val="1"/>
+      <w:numFmt w:val="decimal"/>
+      <w:lvlText w:val="%7."/>
+      <w:lvlJc w:val="left"/>
+      <w:pPr>
+        <w:ind w:left="5388" w:hanging="360"/>
+      </w:pPr>
+    </w:lvl>
+    <w:lvl w:ilvl="7" w:tplc="04150019" w:tentative="1">
+      <w:start w:val="1"/>
+      <w:numFmt w:val="lowerLetter"/>
+      <w:lvlText w:val="%8."/>
+      <w:lvlJc w:val="left"/>
+      <w:pPr>
+        <w:ind w:left="6108" w:hanging="360"/>
+      </w:pPr>
+    </w:lvl>
+    <w:lvl w:ilvl="8" w:tplc="0415001B" w:tentative="1">
+      <w:start w:val="1"/>
+      <w:numFmt w:val="lowerRoman"/>
+      <w:lvlText w:val="%9."/>
+      <w:lvlJc w:val="right"/>
+      <w:pPr>
+        <w:ind w:left="6828" w:hanging="180"/>
+      </w:pPr>
+    </w:lvl>
+  </w:abstractNum>
+  <w:abstractNum w:abstractNumId="8" w15:restartNumberingAfterBreak="0">
     <w:nsid w:val="77EF563F"/>
     <w:multiLevelType w:val="hybridMultilevel"/>
     <w:tmpl w:val="9A227708"/>
@@ -1086,16 +1829,28 @@
     <w:abstractNumId w:val="0"/>
   </w:num>
   <w:num w:numId="2">
-    <w:abstractNumId w:val="3"/>
+    <w:abstractNumId w:val="6"/>
   </w:num>
   <w:num w:numId="3">
     <w:abstractNumId w:val="1"/>
   </w:num>
   <w:num w:numId="4">
+    <w:abstractNumId w:val="4"/>
+  </w:num>
+  <w:num w:numId="5">
+    <w:abstractNumId w:val="8"/>
+  </w:num>
+  <w:num w:numId="6">
+    <w:abstractNumId w:val="5"/>
+  </w:num>
+  <w:num w:numId="7">
+    <w:abstractNumId w:val="3"/>
+  </w:num>
+  <w:num w:numId="8">
     <w:abstractNumId w:val="2"/>
   </w:num>
-  <w:num w:numId="5">
-    <w:abstractNumId w:val="4"/>
+  <w:num w:numId="9">
+    <w:abstractNumId w:val="7"/>
   </w:num>
 </w:numbering>
 </file>
@@ -1494,17 +2249,17 @@
     <w:lsdException w:name="Hashtag" w:semiHidden="1" w:unhideWhenUsed="1"/>
     <w:lsdException w:name="Unresolved Mention" w:semiHidden="1" w:unhideWhenUsed="1"/>
   </w:latentStyles>
-  <w:style w:type="paragraph" w:default="1" w:styleId="Normalny">
+  <w:style w:type="paragraph" w:default="1" w:styleId="Normal">
     <w:name w:val="Normal"/>
     <w:qFormat/>
   </w:style>
-  <w:style w:type="character" w:default="1" w:styleId="Domylnaczcionkaakapitu">
+  <w:style w:type="character" w:default="1" w:styleId="DefaultParagraphFont">
     <w:name w:val="Default Paragraph Font"/>
     <w:uiPriority w:val="1"/>
     <w:semiHidden/>
     <w:unhideWhenUsed/>
   </w:style>
-  <w:style w:type="table" w:default="1" w:styleId="Standardowy">
+  <w:style w:type="table" w:default="1" w:styleId="TableNormal">
     <w:name w:val="Normal Table"/>
     <w:uiPriority w:val="99"/>
     <w:semiHidden/>
@@ -1519,15 +2274,15 @@
       </w:tblCellMar>
     </w:tblPr>
   </w:style>
-  <w:style w:type="numbering" w:default="1" w:styleId="Bezlisty">
+  <w:style w:type="numbering" w:default="1" w:styleId="NoList">
     <w:name w:val="No List"/>
     <w:uiPriority w:val="99"/>
     <w:semiHidden/>
     <w:unhideWhenUsed/>
   </w:style>
-  <w:style w:type="table" w:styleId="Tabela-Siatka">
+  <w:style w:type="table" w:styleId="TableGrid">
     <w:name w:val="Table Grid"/>
-    <w:basedOn w:val="Standardowy"/>
+    <w:basedOn w:val="TableNormal"/>
     <w:uiPriority w:val="39"/>
     <w:rsid w:val="00EA5B39"/>
     <w:pPr>
@@ -1544,9 +2299,9 @@
       </w:tblBorders>
     </w:tblPr>
   </w:style>
-  <w:style w:type="table" w:styleId="Zwykatabela1">
+  <w:style w:type="table" w:styleId="PlainTable1">
     <w:name w:val="Plain Table 1"/>
-    <w:basedOn w:val="Standardowy"/>
+    <w:basedOn w:val="TableNormal"/>
     <w:uiPriority w:val="41"/>
     <w:rsid w:val="00EA5B39"/>
     <w:pPr>
@@ -1607,9 +2362,9 @@
       </w:tcPr>
     </w:tblStylePr>
   </w:style>
-  <w:style w:type="paragraph" w:styleId="Akapitzlist">
+  <w:style w:type="paragraph" w:styleId="ListParagraph">
     <w:name w:val="List Paragraph"/>
-    <w:basedOn w:val="Normalny"/>
+    <w:basedOn w:val="Normal"/>
     <w:uiPriority w:val="34"/>
     <w:qFormat/>
     <w:rsid w:val="00544100"/>

</xml_diff>